<commit_message>
Cambios en apartado 3 y 4 de chartering report
</commit_message>
<xml_diff>
--- a/reports/Group/Chartering Report.docx
+++ b/reports/Group/Chartering Report.docx
@@ -986,7 +986,7 @@
         <w:rPr>
           <w:rFonts w:ascii="Aptos" w:eastAsia="Aptos" w:hAnsi="Aptos" w:cs="Aptos"/>
         </w:rPr>
-        <w:t xml:space="preserve">7 </w:t>
+        <w:t xml:space="preserve">5 </w:t>
       </w:r>
       <w:r>
         <w:rPr>
@@ -1676,45 +1676,73 @@
     <w:p>
       <w:pPr>
         <w:spacing w:before="240" w:after="240"/>
-      </w:pPr>
-      <w:r>
-        <w:rPr>
-          <w:rFonts w:ascii="Aptos" w:eastAsia="Aptos" w:hAnsi="Aptos" w:cs="Aptos"/>
-        </w:rPr>
-        <w:t>Para evaluar nuestro desempeño, utilizaremos los siguientes indicadores:</w:t>
+        <w:rPr>
+          <w:rFonts w:ascii="Aptos" w:eastAsia="Aptos" w:hAnsi="Aptos" w:cs="Aptos"/>
+        </w:rPr>
+      </w:pPr>
+      <w:r>
+        <w:rPr>
+          <w:rFonts w:ascii="Aptos" w:eastAsia="Aptos" w:hAnsi="Aptos" w:cs="Aptos"/>
+        </w:rPr>
+        <w:t xml:space="preserve">Para evaluar nuestro desempeño, utilizaremos </w:t>
+      </w:r>
+      <w:r>
+        <w:rPr>
+          <w:rFonts w:ascii="Aptos" w:eastAsia="Aptos" w:hAnsi="Aptos" w:cs="Aptos"/>
+        </w:rPr>
+        <w:t>el</w:t>
+      </w:r>
+      <w:r>
+        <w:rPr>
+          <w:rFonts w:ascii="Aptos" w:eastAsia="Aptos" w:hAnsi="Aptos" w:cs="Aptos"/>
+        </w:rPr>
+        <w:t xml:space="preserve"> siguiente indicador:</w:t>
       </w:r>
     </w:p>
     <w:p>
       <w:pPr>
-        <w:pStyle w:val="Prrafodelista"/>
-        <w:numPr>
-          <w:ilvl w:val="0"/>
-          <w:numId w:val="6"/>
-        </w:numPr>
-        <w:spacing w:after="0"/>
-        <w:rPr>
-          <w:rFonts w:ascii="Aptos" w:eastAsia="Aptos" w:hAnsi="Aptos" w:cs="Aptos"/>
-        </w:rPr>
-      </w:pPr>
-      <w:r>
-        <w:rPr>
-          <w:rFonts w:ascii="Aptos" w:eastAsia="Aptos" w:hAnsi="Aptos" w:cs="Aptos"/>
-          <w:b/>
-          <w:bCs/>
-        </w:rPr>
-        <w:t>Trabajo realizado vs. trabajo pendiente:</w:t>
-      </w:r>
-      <w:r>
-        <w:rPr>
-          <w:rFonts w:ascii="Aptos" w:eastAsia="Aptos" w:hAnsi="Aptos" w:cs="Aptos"/>
-        </w:rPr>
-        <w:t xml:space="preserve"> Se evaluará semanalmente el avance de cada integrante en relación con las tareas asignadas</w:t>
-      </w:r>
-      <w:r>
-        <w:rPr>
-          <w:rFonts w:ascii="Aptos" w:eastAsia="Aptos" w:hAnsi="Aptos" w:cs="Aptos"/>
-        </w:rPr>
-        <w:t xml:space="preserve"> en el tablero de GitHub</w:t>
+        <w:spacing w:before="240" w:after="240"/>
+        <w:rPr>
+          <w:rFonts w:ascii="Aptos" w:eastAsia="Aptos" w:hAnsi="Aptos" w:cs="Aptos"/>
+        </w:rPr>
+      </w:pPr>
+      <w:r>
+        <w:rPr>
+          <w:rFonts w:ascii="Aptos" w:eastAsia="Aptos" w:hAnsi="Aptos" w:cs="Aptos"/>
+        </w:rPr>
+        <w:t xml:space="preserve">Rendimiento = Número de tareas </w:t>
+      </w:r>
+      <w:r>
+        <w:rPr>
+          <w:rFonts w:ascii="Aptos" w:eastAsia="Aptos" w:hAnsi="Aptos" w:cs="Aptos"/>
+        </w:rPr>
+        <w:t xml:space="preserve">correctas </w:t>
+      </w:r>
+      <w:proofErr w:type="gramStart"/>
+      <w:r>
+        <w:rPr>
+          <w:rFonts w:ascii="Aptos" w:eastAsia="Aptos" w:hAnsi="Aptos" w:cs="Aptos"/>
+        </w:rPr>
+        <w:t xml:space="preserve">– </w:t>
+      </w:r>
+      <w:r>
+        <w:rPr>
+          <w:rFonts w:ascii="Aptos" w:eastAsia="Aptos" w:hAnsi="Aptos" w:cs="Aptos"/>
+        </w:rPr>
+        <w:t xml:space="preserve"> Número</w:t>
+      </w:r>
+      <w:proofErr w:type="gramEnd"/>
+      <w:r>
+        <w:rPr>
+          <w:rFonts w:ascii="Aptos" w:eastAsia="Aptos" w:hAnsi="Aptos" w:cs="Aptos"/>
+        </w:rPr>
+        <w:t xml:space="preserve"> de tareas que se pueden realizar hasta la </w:t>
+      </w:r>
+      <w:r>
+        <w:rPr>
+          <w:rFonts w:ascii="Aptos" w:eastAsia="Aptos" w:hAnsi="Aptos" w:cs="Aptos"/>
+        </w:rPr>
+        <w:t>próxima</w:t>
       </w:r>
       <w:r>
         <w:rPr>
@@ -1725,244 +1753,50 @@
     </w:p>
     <w:p>
       <w:pPr>
-        <w:pStyle w:val="Prrafodelista"/>
-        <w:numPr>
-          <w:ilvl w:val="0"/>
-          <w:numId w:val="6"/>
-        </w:numPr>
-        <w:spacing w:after="0"/>
-        <w:rPr>
-          <w:rFonts w:ascii="Aptos" w:eastAsia="Aptos" w:hAnsi="Aptos" w:cs="Aptos"/>
-        </w:rPr>
-      </w:pPr>
-      <w:r>
-        <w:rPr>
-          <w:rFonts w:ascii="Aptos" w:eastAsia="Aptos" w:hAnsi="Aptos" w:cs="Aptos"/>
-          <w:b/>
-          <w:bCs/>
-        </w:rPr>
-        <w:t>Calidad del trabajo según la evaluación del docente:</w:t>
-      </w:r>
-      <w:r>
-        <w:rPr>
-          <w:rFonts w:ascii="Aptos" w:eastAsia="Aptos" w:hAnsi="Aptos" w:cs="Aptos"/>
-        </w:rPr>
-        <w:t xml:space="preserve"> Se comparará la calidad del trabajo entregado con las expectativas y </w:t>
+        <w:spacing w:before="240" w:after="240"/>
+        <w:rPr>
+          <w:rFonts w:ascii="Aptos" w:eastAsia="Aptos" w:hAnsi="Aptos" w:cs="Aptos"/>
+        </w:rPr>
+      </w:pPr>
+      <w:r>
+        <w:rPr>
+          <w:rFonts w:ascii="Aptos" w:eastAsia="Aptos" w:hAnsi="Aptos" w:cs="Aptos"/>
+        </w:rPr>
+        <w:t xml:space="preserve">Para llegar al objetivo del grupo nuestro indicador de rendimiento debería ser 0 lo que significaría que el </w:t>
+      </w:r>
+      <w:r>
+        <w:rPr>
+          <w:rFonts w:ascii="Aptos" w:eastAsia="Aptos" w:hAnsi="Aptos" w:cs="Aptos"/>
+        </w:rPr>
+        <w:t xml:space="preserve">número de tareas realizadas correctamente </w:t>
       </w:r>
       <w:proofErr w:type="spellStart"/>
       <w:r>
         <w:rPr>
           <w:rFonts w:ascii="Aptos" w:eastAsia="Aptos" w:hAnsi="Aptos" w:cs="Aptos"/>
         </w:rPr>
-        <w:t>feedback</w:t>
+        <w:t>seria</w:t>
       </w:r>
       <w:proofErr w:type="spellEnd"/>
       <w:r>
         <w:rPr>
           <w:rFonts w:ascii="Aptos" w:eastAsia="Aptos" w:hAnsi="Aptos" w:cs="Aptos"/>
         </w:rPr>
-        <w:t xml:space="preserve"> del profesor.</w:t>
-      </w:r>
-    </w:p>
-    <w:p>
-      <w:pPr>
-        <w:pStyle w:val="Prrafodelista"/>
-        <w:numPr>
-          <w:ilvl w:val="0"/>
-          <w:numId w:val="6"/>
-        </w:numPr>
-        <w:spacing w:after="0"/>
-        <w:rPr>
-          <w:rFonts w:ascii="Aptos" w:eastAsia="Aptos" w:hAnsi="Aptos" w:cs="Aptos"/>
-        </w:rPr>
-      </w:pPr>
-      <w:r>
-        <w:rPr>
-          <w:rFonts w:ascii="Aptos" w:eastAsia="Aptos" w:hAnsi="Aptos" w:cs="Aptos"/>
-          <w:b/>
-          <w:bCs/>
-        </w:rPr>
-        <w:t>Participación y compromiso:</w:t>
-      </w:r>
-      <w:r>
-        <w:rPr>
-          <w:rFonts w:ascii="Aptos" w:eastAsia="Aptos" w:hAnsi="Aptos" w:cs="Aptos"/>
-        </w:rPr>
-        <w:t xml:space="preserve"> Se medirá la asistencia a reuniones, el cumplimiento de plazos y la colaboración dentro del grupo.</w:t>
-      </w:r>
-    </w:p>
-    <w:p>
-      <w:pPr>
-        <w:pStyle w:val="Ttulo3"/>
-        <w:spacing w:before="281" w:after="281"/>
-      </w:pPr>
-      <w:r>
-        <w:rPr>
-          <w:rFonts w:ascii="Aptos" w:eastAsia="Aptos" w:hAnsi="Aptos" w:cs="Aptos"/>
-          <w:b/>
-          <w:bCs/>
-        </w:rPr>
-        <w:t>Definición de desempeño</w:t>
-      </w:r>
-    </w:p>
-    <w:p>
-      <w:pPr>
-        <w:pStyle w:val="Prrafodelista"/>
-        <w:numPr>
-          <w:ilvl w:val="0"/>
-          <w:numId w:val="5"/>
-        </w:numPr>
-        <w:spacing w:before="240" w:after="240"/>
-        <w:rPr>
-          <w:rFonts w:ascii="Aptos" w:eastAsia="Aptos" w:hAnsi="Aptos" w:cs="Aptos"/>
-          <w:b/>
-          <w:bCs/>
-        </w:rPr>
-      </w:pPr>
-      <w:r>
-        <w:rPr>
-          <w:rFonts w:ascii="Aptos" w:eastAsia="Aptos" w:hAnsi="Aptos" w:cs="Aptos"/>
-          <w:b/>
-          <w:bCs/>
-        </w:rPr>
-        <w:t>Desempeño alto:</w:t>
-      </w:r>
-    </w:p>
-    <w:p>
-      <w:pPr>
-        <w:pStyle w:val="Prrafodelista"/>
-        <w:numPr>
-          <w:ilvl w:val="1"/>
-          <w:numId w:val="5"/>
-        </w:numPr>
-        <w:spacing w:after="0"/>
-        <w:rPr>
-          <w:rFonts w:ascii="Aptos" w:eastAsia="Aptos" w:hAnsi="Aptos" w:cs="Aptos"/>
-        </w:rPr>
-      </w:pPr>
-      <w:r>
-        <w:rPr>
-          <w:rFonts w:ascii="Aptos" w:eastAsia="Aptos" w:hAnsi="Aptos" w:cs="Aptos"/>
-        </w:rPr>
-        <w:t>Cumplir con las tareas asignadas dentro del plazo acordado.</w:t>
-      </w:r>
-    </w:p>
-    <w:p>
-      <w:pPr>
-        <w:pStyle w:val="Prrafodelista"/>
-        <w:numPr>
-          <w:ilvl w:val="1"/>
-          <w:numId w:val="5"/>
-        </w:numPr>
-        <w:spacing w:after="0"/>
-        <w:rPr>
-          <w:rFonts w:ascii="Aptos" w:eastAsia="Aptos" w:hAnsi="Aptos" w:cs="Aptos"/>
-        </w:rPr>
-      </w:pPr>
-      <w:r>
-        <w:rPr>
-          <w:rFonts w:ascii="Aptos" w:eastAsia="Aptos" w:hAnsi="Aptos" w:cs="Aptos"/>
-        </w:rPr>
-        <w:t>Contribuir con soluciones y mejoras en los entregables del equipo.</w:t>
-      </w:r>
-    </w:p>
-    <w:p>
-      <w:pPr>
-        <w:pStyle w:val="Prrafodelista"/>
-        <w:numPr>
-          <w:ilvl w:val="1"/>
-          <w:numId w:val="5"/>
-        </w:numPr>
-        <w:spacing w:after="0"/>
-        <w:rPr>
-          <w:rFonts w:ascii="Aptos" w:eastAsia="Aptos" w:hAnsi="Aptos" w:cs="Aptos"/>
-        </w:rPr>
-      </w:pPr>
-      <w:r>
-        <w:rPr>
-          <w:rFonts w:ascii="Aptos" w:eastAsia="Aptos" w:hAnsi="Aptos" w:cs="Aptos"/>
-        </w:rPr>
-        <w:t>Asistir a reuniones y participar activamente.</w:t>
-      </w:r>
-    </w:p>
-    <w:p>
-      <w:pPr>
-        <w:pStyle w:val="Prrafodelista"/>
-        <w:numPr>
-          <w:ilvl w:val="0"/>
-          <w:numId w:val="5"/>
-        </w:numPr>
-        <w:spacing w:before="240" w:after="240"/>
-        <w:rPr>
-          <w:rFonts w:ascii="Aptos" w:eastAsia="Aptos" w:hAnsi="Aptos" w:cs="Aptos"/>
-          <w:b/>
-          <w:bCs/>
-        </w:rPr>
-      </w:pPr>
-      <w:r>
-        <w:rPr>
-          <w:rFonts w:ascii="Aptos" w:eastAsia="Aptos" w:hAnsi="Aptos" w:cs="Aptos"/>
-          <w:b/>
-          <w:bCs/>
-        </w:rPr>
-        <w:t>Desempeño bajo:</w:t>
-      </w:r>
-    </w:p>
-    <w:p>
-      <w:pPr>
-        <w:pStyle w:val="Prrafodelista"/>
-        <w:numPr>
-          <w:ilvl w:val="1"/>
-          <w:numId w:val="5"/>
-        </w:numPr>
-        <w:spacing w:after="0"/>
-        <w:rPr>
-          <w:rFonts w:ascii="Aptos" w:eastAsia="Aptos" w:hAnsi="Aptos" w:cs="Aptos"/>
-        </w:rPr>
-      </w:pPr>
-      <w:r>
-        <w:rPr>
-          <w:rFonts w:ascii="Aptos" w:eastAsia="Aptos" w:hAnsi="Aptos" w:cs="Aptos"/>
-        </w:rPr>
-        <w:t>No cumplir con las tareas asignadas o entregarlas con baja calidad.</w:t>
-      </w:r>
-    </w:p>
-    <w:p>
-      <w:pPr>
-        <w:pStyle w:val="Prrafodelista"/>
-        <w:numPr>
-          <w:ilvl w:val="1"/>
-          <w:numId w:val="5"/>
-        </w:numPr>
-        <w:spacing w:after="0"/>
-        <w:rPr>
-          <w:rFonts w:ascii="Aptos" w:eastAsia="Aptos" w:hAnsi="Aptos" w:cs="Aptos"/>
-        </w:rPr>
-      </w:pPr>
-      <w:r>
-        <w:rPr>
-          <w:rFonts w:ascii="Aptos" w:eastAsia="Aptos" w:hAnsi="Aptos" w:cs="Aptos"/>
-        </w:rPr>
-        <w:t>Falta de compromiso en la resolución de problemas.</w:t>
-      </w:r>
-    </w:p>
-    <w:p>
-      <w:pPr>
-        <w:pStyle w:val="Prrafodelista"/>
-        <w:numPr>
-          <w:ilvl w:val="1"/>
-          <w:numId w:val="5"/>
-        </w:numPr>
-        <w:spacing w:after="0"/>
-        <w:rPr>
-          <w:rFonts w:ascii="Aptos" w:eastAsia="Aptos" w:hAnsi="Aptos" w:cs="Aptos"/>
-        </w:rPr>
-      </w:pPr>
-      <w:r>
-        <w:rPr>
-          <w:rFonts w:ascii="Aptos" w:eastAsia="Aptos" w:hAnsi="Aptos" w:cs="Aptos"/>
-        </w:rPr>
-        <w:t>Ausencia recurrente en reuniones sin justificación.</w:t>
+        <w:t xml:space="preserve"> igual al número de tareas </w:t>
+      </w:r>
+      <w:proofErr w:type="gramStart"/>
+      <w:r>
+        <w:rPr>
+          <w:rFonts w:ascii="Aptos" w:eastAsia="Aptos" w:hAnsi="Aptos" w:cs="Aptos"/>
+        </w:rPr>
+        <w:t>que  se</w:t>
+      </w:r>
+      <w:proofErr w:type="gramEnd"/>
+      <w:r>
+        <w:rPr>
+          <w:rFonts w:ascii="Aptos" w:eastAsia="Aptos" w:hAnsi="Aptos" w:cs="Aptos"/>
+        </w:rPr>
+        <w:t xml:space="preserve"> pueden realizar hasta el momento.</w:t>
       </w:r>
     </w:p>
     <w:p/>
@@ -2185,7 +2019,6 @@
           <w:sz w:val="36"/>
           <w:szCs w:val="36"/>
         </w:rPr>
-        <w:lastRenderedPageBreak/>
         <w:t>7. Condiciones para la expulsión de un miembro</w:t>
       </w:r>
     </w:p>
@@ -4670,18 +4503,18 @@
 </file>
 
 <file path=customXml/item1.xml><?xml version="1.0" encoding="utf-8"?>
+<p:properties xmlns:p="http://schemas.microsoft.com/office/2006/metadata/properties" xmlns:xsi="http://www.w3.org/2001/XMLSchema-instance" xmlns:pc="http://schemas.microsoft.com/office/infopath/2007/PartnerControls">
+  <documentManagement/>
+</p:properties>
+</file>
+
+<file path=customXml/item2.xml><?xml version="1.0" encoding="utf-8"?>
 <?mso-contentType ?>
 <FormTemplates xmlns="http://schemas.microsoft.com/sharepoint/v3/contenttype/forms">
   <Display>DocumentLibraryForm</Display>
   <Edit>DocumentLibraryForm</Edit>
   <New>DocumentLibraryForm</New>
 </FormTemplates>
-</file>
-
-<file path=customXml/item2.xml><?xml version="1.0" encoding="utf-8"?>
-<p:properties xmlns:p="http://schemas.microsoft.com/office/2006/metadata/properties" xmlns:xsi="http://www.w3.org/2001/XMLSchema-instance" xmlns:pc="http://schemas.microsoft.com/office/infopath/2007/PartnerControls">
-  <documentManagement/>
-</p:properties>
 </file>
 
 <file path=customXml/item3.xml><?xml version="1.0" encoding="utf-8"?>
@@ -4847,25 +4680,18 @@
 </file>
 
 <file path=customXml/itemProps1.xml><?xml version="1.0" encoding="utf-8"?>
-<ds:datastoreItem xmlns:ds="http://schemas.openxmlformats.org/officeDocument/2006/customXml" ds:itemID="{19FCDC29-37A6-453A-A26D-7F8EFB3B4955}">
+<ds:datastoreItem xmlns:ds="http://schemas.openxmlformats.org/officeDocument/2006/customXml" ds:itemID="{E72774CD-B616-4748-B15D-BEB4D799ABE0}">
   <ds:schemaRefs>
-    <ds:schemaRef ds:uri="http://schemas.microsoft.com/sharepoint/v3/contenttype/forms"/>
+    <ds:schemaRef ds:uri="http://schemas.microsoft.com/office/2006/metadata/properties"/>
+    <ds:schemaRef ds:uri="http://schemas.microsoft.com/office/infopath/2007/PartnerControls"/>
   </ds:schemaRefs>
 </ds:datastoreItem>
 </file>
 
 <file path=customXml/itemProps2.xml><?xml version="1.0" encoding="utf-8"?>
-<ds:datastoreItem xmlns:ds="http://schemas.openxmlformats.org/officeDocument/2006/customXml" ds:itemID="{E72774CD-B616-4748-B15D-BEB4D799ABE0}">
+<ds:datastoreItem xmlns:ds="http://schemas.openxmlformats.org/officeDocument/2006/customXml" ds:itemID="{19FCDC29-37A6-453A-A26D-7F8EFB3B4955}">
   <ds:schemaRefs>
-    <ds:schemaRef ds:uri="http://schemas.openxmlformats.org/package/2006/metadata/core-properties"/>
-    <ds:schemaRef ds:uri="http://www.w3.org/XML/1998/namespace"/>
-    <ds:schemaRef ds:uri="http://purl.org/dc/dcmitype/"/>
-    <ds:schemaRef ds:uri="http://purl.org/dc/elements/1.1/"/>
-    <ds:schemaRef ds:uri="http://schemas.microsoft.com/office/2006/documentManagement/types"/>
-    <ds:schemaRef ds:uri="http://schemas.microsoft.com/office/infopath/2007/PartnerControls"/>
-    <ds:schemaRef ds:uri="http://purl.org/dc/terms/"/>
-    <ds:schemaRef ds:uri="55e073d5-3dad-4a83-8e11-f5772acce6dc"/>
-    <ds:schemaRef ds:uri="http://schemas.microsoft.com/office/2006/metadata/properties"/>
+    <ds:schemaRef ds:uri="http://schemas.microsoft.com/sharepoint/v3/contenttype/forms"/>
   </ds:schemaRefs>
 </ds:datastoreItem>
 </file>

</xml_diff>